<commit_message>
Lab2 is done! :D
</commit_message>
<xml_diff>
--- a/Lab2/Отчёт.docx
+++ b/Lab2/Отчёт.docx
@@ -52,21 +52,13 @@
     <w:p>
       <w:pPr>
         <w:jc w:val="center"/>
-        <w:rPr>
-          <w:lang w:val="en-US"/>
-        </w:rPr>
       </w:pPr>
       <w:r>
         <w:t>Отчёт по лабораторной работе №</w:t>
       </w:r>
       <w:r>
-        <w:rPr>
-          <w:lang w:val="en-US"/>
-        </w:rPr>
         <w:t>2</w:t>
       </w:r>
-      <w:bookmarkStart w:id="0" w:name="_GoBack"/>
-      <w:bookmarkEnd w:id="0"/>
     </w:p>
     <w:p>
       <w:pPr>
@@ -127,7 +119,10 @@
         <w:jc w:val="right"/>
       </w:pPr>
       <w:r>
-        <w:t>Фролов Александр Алексеевич</w:t>
+        <w:t xml:space="preserve">Фролов </w:t>
+      </w:r>
+      <w:r>
+        <w:t>А. А.</w:t>
       </w:r>
     </w:p>
     <w:p>
@@ -148,7 +143,10 @@
         <w:jc w:val="right"/>
       </w:pPr>
       <w:r>
-        <w:t>Соловьёва Любовь ХХХ</w:t>
+        <w:t xml:space="preserve">Соловьёва </w:t>
+      </w:r>
+      <w:r>
+        <w:t>Л. А.</w:t>
       </w:r>
     </w:p>
     <w:p/>
@@ -435,6 +433,27 @@
         <w:t>была взята иная папка, нежели из ТЗ</w:t>
       </w:r>
     </w:p>
+    <w:p/>
+    <w:p>
+      <w:r>
+        <w:t xml:space="preserve">Ссылка на изучение файлов: </w:t>
+      </w:r>
+      <w:hyperlink r:id="rId6" w:history="1">
+        <w:r>
+          <w:rPr>
+            <w:rStyle w:val="a3"/>
+            <w:lang w:val="en-US"/>
+          </w:rPr>
+          <w:t>Ex</w:t>
+        </w:r>
+        <w:r>
+          <w:rPr>
+            <w:rStyle w:val="a3"/>
+          </w:rPr>
+          <w:t>1</w:t>
+        </w:r>
+      </w:hyperlink>
+    </w:p>
     <w:p>
       <w:r>
         <w:br w:type="page"/>
@@ -466,8 +485,174 @@
         <w:t>-</w:t>
       </w:r>
       <w:r>
-        <w:t>файлов ()</w:t>
-      </w:r>
+        <w:t>файлов (</w:t>
+      </w:r>
+      <w:r>
+        <w:rPr>
+          <w:i/>
+          <w:lang w:val="en-US"/>
+        </w:rPr>
+        <w:t>comm</w:t>
+      </w:r>
+      <w:r>
+        <w:rPr>
+          <w:i/>
+        </w:rPr>
+        <w:t>.</w:t>
+      </w:r>
+      <w:proofErr w:type="spellStart"/>
+      <w:r>
+        <w:rPr>
+          <w:i/>
+          <w:lang w:val="en-US"/>
+        </w:rPr>
+        <w:t>sh</w:t>
+      </w:r>
+      <w:proofErr w:type="spellEnd"/>
+      <w:r>
+        <w:rPr>
+          <w:i/>
+        </w:rPr>
+        <w:t xml:space="preserve"> </w:t>
+      </w:r>
+      <w:r>
+        <w:t xml:space="preserve">&amp; </w:t>
+      </w:r>
+      <w:r>
+        <w:rPr>
+          <w:i/>
+          <w:lang w:val="en-US"/>
+        </w:rPr>
+        <w:t>summa</w:t>
+      </w:r>
+      <w:r>
+        <w:rPr>
+          <w:i/>
+        </w:rPr>
+        <w:t>.</w:t>
+      </w:r>
+      <w:proofErr w:type="spellStart"/>
+      <w:r>
+        <w:rPr>
+          <w:i/>
+          <w:lang w:val="en-US"/>
+        </w:rPr>
+        <w:t>sh</w:t>
+      </w:r>
+      <w:proofErr w:type="spellEnd"/>
+      <w:r>
+        <w:t>)</w:t>
+      </w:r>
+    </w:p>
+    <w:p>
+      <w:r>
+        <w:drawing>
+          <wp:anchor distT="0" distB="0" distL="114300" distR="114300" simplePos="0" relativeHeight="251658240" behindDoc="1" locked="0" layoutInCell="1" allowOverlap="1" wp14:anchorId="7BDC2FFA" wp14:editId="2A60CF3F">
+            <wp:simplePos x="0" y="0"/>
+            <wp:positionH relativeFrom="margin">
+              <wp:align>right</wp:align>
+            </wp:positionH>
+            <wp:positionV relativeFrom="page">
+              <wp:posOffset>2228850</wp:posOffset>
+            </wp:positionV>
+            <wp:extent cx="3569335" cy="1352550"/>
+            <wp:effectExtent l="0" t="0" r="0" b="0"/>
+            <wp:wrapNone/>
+            <wp:docPr id="3" name="Рисунок 3"/>
+            <wp:cNvGraphicFramePr>
+              <a:graphicFrameLocks xmlns:a="http://schemas.openxmlformats.org/drawingml/2006/main" noChangeAspect="1"/>
+            </wp:cNvGraphicFramePr>
+            <a:graphic xmlns:a="http://schemas.openxmlformats.org/drawingml/2006/main">
+              <a:graphicData uri="http://schemas.openxmlformats.org/drawingml/2006/picture">
+                <pic:pic xmlns:pic="http://schemas.openxmlformats.org/drawingml/2006/picture">
+                  <pic:nvPicPr>
+                    <pic:cNvPr id="1" name=""/>
+                    <pic:cNvPicPr/>
+                  </pic:nvPicPr>
+                  <pic:blipFill>
+                    <a:blip r:embed="rId7">
+                      <a:extLst>
+                        <a:ext uri="{28A0092B-C50C-407E-A947-70E740481C1C}">
+                          <a14:useLocalDpi xmlns:a14="http://schemas.microsoft.com/office/drawing/2010/main" val="0"/>
+                        </a:ext>
+                      </a:extLst>
+                    </a:blip>
+                    <a:stretch>
+                      <a:fillRect/>
+                    </a:stretch>
+                  </pic:blipFill>
+                  <pic:spPr>
+                    <a:xfrm>
+                      <a:off x="0" y="0"/>
+                      <a:ext cx="3569335" cy="1352550"/>
+                    </a:xfrm>
+                    <a:prstGeom prst="rect">
+                      <a:avLst/>
+                    </a:prstGeom>
+                  </pic:spPr>
+                </pic:pic>
+              </a:graphicData>
+            </a:graphic>
+          </wp:anchor>
+        </w:drawing>
+      </w:r>
+      <w:r>
+        <w:drawing>
+          <wp:inline distT="0" distB="0" distL="0" distR="0" wp14:anchorId="2C3C2EBB" wp14:editId="689B2AEA">
+            <wp:extent cx="3619500" cy="4170295"/>
+            <wp:effectExtent l="0" t="0" r="0" b="1905"/>
+            <wp:docPr id="2" name="Рисунок 2"/>
+            <wp:cNvGraphicFramePr>
+              <a:graphicFrameLocks xmlns:a="http://schemas.openxmlformats.org/drawingml/2006/main" noChangeAspect="1"/>
+            </wp:cNvGraphicFramePr>
+            <a:graphic xmlns:a="http://schemas.openxmlformats.org/drawingml/2006/main">
+              <a:graphicData uri="http://schemas.openxmlformats.org/drawingml/2006/picture">
+                <pic:pic xmlns:pic="http://schemas.openxmlformats.org/drawingml/2006/picture">
+                  <pic:nvPicPr>
+                    <pic:cNvPr id="1" name=""/>
+                    <pic:cNvPicPr/>
+                  </pic:nvPicPr>
+                  <pic:blipFill>
+                    <a:blip r:embed="rId8"/>
+                    <a:stretch>
+                      <a:fillRect/>
+                    </a:stretch>
+                  </pic:blipFill>
+                  <pic:spPr>
+                    <a:xfrm>
+                      <a:off x="0" y="0"/>
+                      <a:ext cx="3621086" cy="4172122"/>
+                    </a:xfrm>
+                    <a:prstGeom prst="rect">
+                      <a:avLst/>
+                    </a:prstGeom>
+                  </pic:spPr>
+                </pic:pic>
+              </a:graphicData>
+            </a:graphic>
+          </wp:inline>
+        </w:drawing>
+      </w:r>
+    </w:p>
+    <w:p>
+      <w:r>
+        <w:t xml:space="preserve">Ссылка: </w:t>
+      </w:r>
+      <w:hyperlink r:id="rId9" w:history="1">
+        <w:r>
+          <w:rPr>
+            <w:rStyle w:val="a3"/>
+            <w:lang w:val="en-US"/>
+          </w:rPr>
+          <w:t>Ex</w:t>
+        </w:r>
+        <w:r>
+          <w:rPr>
+            <w:rStyle w:val="a3"/>
+          </w:rPr>
+          <w:t>2</w:t>
+        </w:r>
+      </w:hyperlink>
     </w:p>
     <w:p>
       <w:pPr>
@@ -497,8 +682,77 @@
         <w:t xml:space="preserve">Задание 3. </w:t>
       </w:r>
       <w:r>
-        <w:t>Переменные ()</w:t>
-      </w:r>
+        <w:t>Переменные (</w:t>
+      </w:r>
+      <w:r>
+        <w:rPr>
+          <w:i/>
+        </w:rPr>
+        <w:t>AorB.sh</w:t>
+      </w:r>
+      <w:r>
+        <w:t>)</w:t>
+      </w:r>
+    </w:p>
+    <w:p>
+      <w:r>
+        <w:drawing>
+          <wp:inline distT="0" distB="0" distL="0" distR="0" wp14:anchorId="08F41CC0" wp14:editId="17FFBA5C">
+            <wp:extent cx="4182059" cy="3305636"/>
+            <wp:effectExtent l="0" t="0" r="9525" b="0"/>
+            <wp:docPr id="4" name="Рисунок 4"/>
+            <wp:cNvGraphicFramePr>
+              <a:graphicFrameLocks xmlns:a="http://schemas.openxmlformats.org/drawingml/2006/main" noChangeAspect="1"/>
+            </wp:cNvGraphicFramePr>
+            <a:graphic xmlns:a="http://schemas.openxmlformats.org/drawingml/2006/main">
+              <a:graphicData uri="http://schemas.openxmlformats.org/drawingml/2006/picture">
+                <pic:pic xmlns:pic="http://schemas.openxmlformats.org/drawingml/2006/picture">
+                  <pic:nvPicPr>
+                    <pic:cNvPr id="1" name=""/>
+                    <pic:cNvPicPr/>
+                  </pic:nvPicPr>
+                  <pic:blipFill>
+                    <a:blip r:embed="rId10"/>
+                    <a:stretch>
+                      <a:fillRect/>
+                    </a:stretch>
+                  </pic:blipFill>
+                  <pic:spPr>
+                    <a:xfrm>
+                      <a:off x="0" y="0"/>
+                      <a:ext cx="4182059" cy="3305636"/>
+                    </a:xfrm>
+                    <a:prstGeom prst="rect">
+                      <a:avLst/>
+                    </a:prstGeom>
+                  </pic:spPr>
+                </pic:pic>
+              </a:graphicData>
+            </a:graphic>
+          </wp:inline>
+        </w:drawing>
+      </w:r>
+    </w:p>
+    <w:p>
+      <w:r>
+        <w:t xml:space="preserve">Ссылка: </w:t>
+      </w:r>
+      <w:hyperlink r:id="rId11" w:history="1">
+        <w:r>
+          <w:rPr>
+            <w:rStyle w:val="a3"/>
+            <w:lang w:val="en-US"/>
+          </w:rPr>
+          <w:t>Ex</w:t>
+        </w:r>
+        <w:r>
+          <w:rPr>
+            <w:rStyle w:val="a3"/>
+            <w:lang w:val="en-US"/>
+          </w:rPr>
+          <w:t>3</w:t>
+        </w:r>
+      </w:hyperlink>
     </w:p>
     <w:p>
       <w:pPr>
@@ -528,8 +782,78 @@
         <w:t xml:space="preserve">Задание 4. </w:t>
       </w:r>
       <w:r>
-        <w:t>Параметры команд ()</w:t>
-      </w:r>
+        <w:t>Параметры команд (</w:t>
+      </w:r>
+      <w:r>
+        <w:rPr>
+          <w:i/>
+          <w:lang w:val="en-US"/>
+        </w:rPr>
+        <w:t>fifinder.sh</w:t>
+      </w:r>
+      <w:r>
+        <w:t>)</w:t>
+      </w:r>
+    </w:p>
+    <w:p>
+      <w:r>
+        <w:drawing>
+          <wp:inline distT="0" distB="0" distL="0" distR="0" wp14:anchorId="6C9EFCD6" wp14:editId="2A568093">
+            <wp:extent cx="5039428" cy="2191056"/>
+            <wp:effectExtent l="0" t="0" r="0" b="0"/>
+            <wp:docPr id="5" name="Рисунок 5"/>
+            <wp:cNvGraphicFramePr>
+              <a:graphicFrameLocks xmlns:a="http://schemas.openxmlformats.org/drawingml/2006/main" noChangeAspect="1"/>
+            </wp:cNvGraphicFramePr>
+            <a:graphic xmlns:a="http://schemas.openxmlformats.org/drawingml/2006/main">
+              <a:graphicData uri="http://schemas.openxmlformats.org/drawingml/2006/picture">
+                <pic:pic xmlns:pic="http://schemas.openxmlformats.org/drawingml/2006/picture">
+                  <pic:nvPicPr>
+                    <pic:cNvPr id="1" name=""/>
+                    <pic:cNvPicPr/>
+                  </pic:nvPicPr>
+                  <pic:blipFill>
+                    <a:blip r:embed="rId12"/>
+                    <a:stretch>
+                      <a:fillRect/>
+                    </a:stretch>
+                  </pic:blipFill>
+                  <pic:spPr>
+                    <a:xfrm>
+                      <a:off x="0" y="0"/>
+                      <a:ext cx="5039428" cy="2191056"/>
+                    </a:xfrm>
+                    <a:prstGeom prst="rect">
+                      <a:avLst/>
+                    </a:prstGeom>
+                  </pic:spPr>
+                </pic:pic>
+              </a:graphicData>
+            </a:graphic>
+          </wp:inline>
+        </w:drawing>
+      </w:r>
+    </w:p>
+    <w:p>
+      <w:r>
+        <w:t xml:space="preserve">Ссылка: </w:t>
+      </w:r>
+      <w:hyperlink r:id="rId13" w:history="1">
+        <w:r>
+          <w:rPr>
+            <w:rStyle w:val="a3"/>
+            <w:lang w:val="en-US"/>
+          </w:rPr>
+          <w:t>Ex</w:t>
+        </w:r>
+        <w:r>
+          <w:rPr>
+            <w:rStyle w:val="a3"/>
+            <w:lang w:val="en-US"/>
+          </w:rPr>
+          <w:t>4</w:t>
+        </w:r>
+      </w:hyperlink>
     </w:p>
     <w:p>
       <w:pPr>
@@ -568,8 +892,95 @@
         <w:t>shell</w:t>
       </w:r>
       <w:r>
-        <w:t xml:space="preserve"> ()</w:t>
-      </w:r>
+        <w:t xml:space="preserve"> (</w:t>
+      </w:r>
+      <w:proofErr w:type="spellStart"/>
+      <w:r>
+        <w:rPr>
+          <w:i/>
+          <w:lang w:val="en-US"/>
+        </w:rPr>
+        <w:t>txts</w:t>
+      </w:r>
+      <w:proofErr w:type="spellEnd"/>
+      <w:r>
+        <w:rPr>
+          <w:i/>
+        </w:rPr>
+        <w:t>.</w:t>
+      </w:r>
+      <w:proofErr w:type="spellStart"/>
+      <w:r>
+        <w:rPr>
+          <w:i/>
+          <w:lang w:val="en-US"/>
+        </w:rPr>
+        <w:t>sh</w:t>
+      </w:r>
+      <w:proofErr w:type="spellEnd"/>
+      <w:r>
+        <w:t>)</w:t>
+      </w:r>
+    </w:p>
+    <w:p>
+      <w:r>
+        <w:drawing>
+          <wp:inline distT="0" distB="0" distL="0" distR="0" wp14:anchorId="64940A02" wp14:editId="1E50E198">
+            <wp:extent cx="4182059" cy="3248478"/>
+            <wp:effectExtent l="0" t="0" r="9525" b="0"/>
+            <wp:docPr id="6" name="Рисунок 6"/>
+            <wp:cNvGraphicFramePr>
+              <a:graphicFrameLocks xmlns:a="http://schemas.openxmlformats.org/drawingml/2006/main" noChangeAspect="1"/>
+            </wp:cNvGraphicFramePr>
+            <a:graphic xmlns:a="http://schemas.openxmlformats.org/drawingml/2006/main">
+              <a:graphicData uri="http://schemas.openxmlformats.org/drawingml/2006/picture">
+                <pic:pic xmlns:pic="http://schemas.openxmlformats.org/drawingml/2006/picture">
+                  <pic:nvPicPr>
+                    <pic:cNvPr id="1" name=""/>
+                    <pic:cNvPicPr/>
+                  </pic:nvPicPr>
+                  <pic:blipFill>
+                    <a:blip r:embed="rId14"/>
+                    <a:stretch>
+                      <a:fillRect/>
+                    </a:stretch>
+                  </pic:blipFill>
+                  <pic:spPr>
+                    <a:xfrm>
+                      <a:off x="0" y="0"/>
+                      <a:ext cx="4182059" cy="3248478"/>
+                    </a:xfrm>
+                    <a:prstGeom prst="rect">
+                      <a:avLst/>
+                    </a:prstGeom>
+                  </pic:spPr>
+                </pic:pic>
+              </a:graphicData>
+            </a:graphic>
+          </wp:inline>
+        </w:drawing>
+      </w:r>
+    </w:p>
+    <w:p>
+      <w:r>
+        <w:t xml:space="preserve">Ссылка: </w:t>
+      </w:r>
+      <w:hyperlink r:id="rId15" w:history="1">
+        <w:r>
+          <w:rPr>
+            <w:rStyle w:val="a3"/>
+            <w:lang w:val="en-US"/>
+          </w:rPr>
+          <w:t>Ex</w:t>
+        </w:r>
+        <w:r>
+          <w:rPr>
+            <w:rStyle w:val="a3"/>
+            <w:lang w:val="en-US"/>
+          </w:rPr>
+          <w:t>5</w:t>
+        </w:r>
+      </w:hyperlink>
     </w:p>
     <w:p>
       <w:pPr>
@@ -599,8 +1010,166 @@
         <w:t>Задание 6.</w:t>
       </w:r>
       <w:r>
-        <w:t xml:space="preserve"> Резервное копирование файлов ()</w:t>
-      </w:r>
+        <w:t xml:space="preserve"> Резервное копирование файлов (</w:t>
+      </w:r>
+      <w:r>
+        <w:rPr>
+          <w:i/>
+        </w:rPr>
+        <w:t>HELPasParam2help.</w:t>
+      </w:r>
+      <w:proofErr w:type="spellStart"/>
+      <w:r>
+        <w:rPr>
+          <w:i/>
+          <w:lang w:val="en-US"/>
+        </w:rPr>
+        <w:t>sh</w:t>
+      </w:r>
+      <w:proofErr w:type="spellEnd"/>
+      <w:r>
+        <w:t>)</w:t>
+      </w:r>
+    </w:p>
+    <w:p>
+      <w:r>
+        <w:drawing>
+          <wp:inline distT="0" distB="0" distL="0" distR="0" wp14:anchorId="76A017E4" wp14:editId="34323951">
+            <wp:extent cx="4048319" cy="2971800"/>
+            <wp:effectExtent l="0" t="0" r="9525" b="0"/>
+            <wp:docPr id="8" name="Рисунок 8"/>
+            <wp:cNvGraphicFramePr>
+              <a:graphicFrameLocks xmlns:a="http://schemas.openxmlformats.org/drawingml/2006/main" noChangeAspect="1"/>
+            </wp:cNvGraphicFramePr>
+            <a:graphic xmlns:a="http://schemas.openxmlformats.org/drawingml/2006/main">
+              <a:graphicData uri="http://schemas.openxmlformats.org/drawingml/2006/picture">
+                <pic:pic xmlns:pic="http://schemas.openxmlformats.org/drawingml/2006/picture">
+                  <pic:nvPicPr>
+                    <pic:cNvPr id="1" name=""/>
+                    <pic:cNvPicPr/>
+                  </pic:nvPicPr>
+                  <pic:blipFill>
+                    <a:blip r:embed="rId16"/>
+                    <a:stretch>
+                      <a:fillRect/>
+                    </a:stretch>
+                  </pic:blipFill>
+                  <pic:spPr>
+                    <a:xfrm>
+                      <a:off x="0" y="0"/>
+                      <a:ext cx="4096657" cy="3007284"/>
+                    </a:xfrm>
+                    <a:prstGeom prst="rect">
+                      <a:avLst/>
+                    </a:prstGeom>
+                  </pic:spPr>
+                </pic:pic>
+              </a:graphicData>
+            </a:graphic>
+          </wp:inline>
+        </w:drawing>
+      </w:r>
+    </w:p>
+    <w:p>
+      <w:r>
+        <w:drawing>
+          <wp:inline distT="0" distB="0" distL="0" distR="0" wp14:anchorId="199BAEB1" wp14:editId="7D43A85C">
+            <wp:extent cx="4048125" cy="2307073"/>
+            <wp:effectExtent l="0" t="0" r="0" b="0"/>
+            <wp:docPr id="9" name="Рисунок 9"/>
+            <wp:cNvGraphicFramePr>
+              <a:graphicFrameLocks xmlns:a="http://schemas.openxmlformats.org/drawingml/2006/main" noChangeAspect="1"/>
+            </wp:cNvGraphicFramePr>
+            <a:graphic xmlns:a="http://schemas.openxmlformats.org/drawingml/2006/main">
+              <a:graphicData uri="http://schemas.openxmlformats.org/drawingml/2006/picture">
+                <pic:pic xmlns:pic="http://schemas.openxmlformats.org/drawingml/2006/picture">
+                  <pic:nvPicPr>
+                    <pic:cNvPr id="1" name=""/>
+                    <pic:cNvPicPr/>
+                  </pic:nvPicPr>
+                  <pic:blipFill>
+                    <a:blip r:embed="rId17"/>
+                    <a:stretch>
+                      <a:fillRect/>
+                    </a:stretch>
+                  </pic:blipFill>
+                  <pic:spPr>
+                    <a:xfrm>
+                      <a:off x="0" y="0"/>
+                      <a:ext cx="4078544" cy="2324409"/>
+                    </a:xfrm>
+                    <a:prstGeom prst="rect">
+                      <a:avLst/>
+                    </a:prstGeom>
+                  </pic:spPr>
+                </pic:pic>
+              </a:graphicData>
+            </a:graphic>
+          </wp:inline>
+        </w:drawing>
+      </w:r>
+      <w:bookmarkStart w:id="0" w:name="_GoBack"/>
+      <w:bookmarkEnd w:id="0"/>
+    </w:p>
+    <w:p>
+      <w:r>
+        <w:drawing>
+          <wp:inline distT="0" distB="0" distL="0" distR="0" wp14:anchorId="75972F86" wp14:editId="6B8620B4">
+            <wp:extent cx="4048125" cy="3599350"/>
+            <wp:effectExtent l="0" t="0" r="0" b="1270"/>
+            <wp:docPr id="10" name="Рисунок 10"/>
+            <wp:cNvGraphicFramePr>
+              <a:graphicFrameLocks xmlns:a="http://schemas.openxmlformats.org/drawingml/2006/main" noChangeAspect="1"/>
+            </wp:cNvGraphicFramePr>
+            <a:graphic xmlns:a="http://schemas.openxmlformats.org/drawingml/2006/main">
+              <a:graphicData uri="http://schemas.openxmlformats.org/drawingml/2006/picture">
+                <pic:pic xmlns:pic="http://schemas.openxmlformats.org/drawingml/2006/picture">
+                  <pic:nvPicPr>
+                    <pic:cNvPr id="1" name=""/>
+                    <pic:cNvPicPr/>
+                  </pic:nvPicPr>
+                  <pic:blipFill>
+                    <a:blip r:embed="rId18"/>
+                    <a:stretch>
+                      <a:fillRect/>
+                    </a:stretch>
+                  </pic:blipFill>
+                  <pic:spPr>
+                    <a:xfrm>
+                      <a:off x="0" y="0"/>
+                      <a:ext cx="4052605" cy="3603333"/>
+                    </a:xfrm>
+                    <a:prstGeom prst="rect">
+                      <a:avLst/>
+                    </a:prstGeom>
+                  </pic:spPr>
+                </pic:pic>
+              </a:graphicData>
+            </a:graphic>
+          </wp:inline>
+        </w:drawing>
+      </w:r>
+    </w:p>
+    <w:p>
+      <w:r>
+        <w:t xml:space="preserve">Ссылка: </w:t>
+      </w:r>
+      <w:hyperlink r:id="rId19" w:history="1">
+        <w:r>
+          <w:rPr>
+            <w:rStyle w:val="a3"/>
+            <w:lang w:val="en-US"/>
+          </w:rPr>
+          <w:t>Ex</w:t>
+        </w:r>
+        <w:r>
+          <w:rPr>
+            <w:rStyle w:val="a3"/>
+            <w:lang w:val="en-US"/>
+          </w:rPr>
+          <w:t>6</w:t>
+        </w:r>
+      </w:hyperlink>
     </w:p>
     <w:sectPr>
       <w:pgSz w:w="11906" w:h="16838"/>
@@ -1009,7 +1578,7 @@
   <w:style w:type="paragraph" w:default="1" w:styleId="a">
     <w:name w:val="Normal"/>
     <w:qFormat/>
-    <w:rsid w:val="00614D0D"/>
+    <w:rsid w:val="0072298D"/>
   </w:style>
   <w:style w:type="character" w:default="1" w:styleId="a0">
     <w:name w:val="Default Paragraph Font"/>

</xml_diff>